<commit_message>
Lab_1 C# + Lab_1 Assembler + Lab1-2 python
</commit_message>
<xml_diff>
--- a/Assembler/Lab_1/Отчет по Лабе №1.docx
+++ b/Assembler/Lab_1/Отчет по Лабе №1.docx
@@ -593,15 +593,35 @@
       <w:pPr>
         <w:pStyle w:val="a3"/>
         <w:spacing w:before="182" w:line="257" w:lineRule="auto"/>
+      </w:pPr>
+      <w:r>
         <w:rPr>
           <w:lang w:val="en-US"/>
         </w:rPr>
-      </w:pPr>
+        <w:t>org</w:t>
+      </w:r>
+      <w:r>
+        <w:t xml:space="preserve"> $8000 </w:t>
+      </w:r>
+    </w:p>
+    <w:p>
+      <w:pPr>
+        <w:pStyle w:val="a3"/>
+        <w:spacing w:before="182" w:line="257" w:lineRule="auto"/>
+      </w:pPr>
+      <w:proofErr w:type="spellStart"/>
       <w:r>
         <w:rPr>
           <w:lang w:val="en-US"/>
         </w:rPr>
-        <w:t xml:space="preserve">org $8000 </w:t>
+        <w:t>clra</w:t>
+      </w:r>
+      <w:proofErr w:type="spellEnd"/>
+      <w:r>
+        <w:t xml:space="preserve"> // </w:t>
+      </w:r>
+      <w:r>
+        <w:t>Очищаем значение регистра А</w:t>
       </w:r>
     </w:p>
     <w:p>
@@ -614,48 +634,98 @@
         <w:rPr>
           <w:lang w:val="en-US"/>
         </w:rPr>
-        <w:t>clra</w:t>
+        <w:t>clrb</w:t>
       </w:r>
       <w:proofErr w:type="spellEnd"/>
       <w:r>
         <w:t xml:space="preserve"> // </w:t>
       </w:r>
       <w:r>
-        <w:t>Очищаем значение регистра А</w:t>
-      </w:r>
-    </w:p>
-    <w:p>
-      <w:pPr>
-        <w:pStyle w:val="a3"/>
-        <w:spacing w:before="182" w:line="257" w:lineRule="auto"/>
+        <w:t xml:space="preserve">Очищаем значение регистра </w:t>
+      </w:r>
+      <w:r>
         <w:rPr>
           <w:lang w:val="en-US"/>
         </w:rPr>
+        <w:t>B</w:t>
+      </w:r>
+    </w:p>
+    <w:p>
+      <w:pPr>
+        <w:pStyle w:val="a3"/>
+        <w:spacing w:before="182" w:line="257" w:lineRule="auto"/>
       </w:pPr>
       <w:proofErr w:type="spellStart"/>
       <w:r>
         <w:rPr>
           <w:lang w:val="en-US"/>
         </w:rPr>
-        <w:t>clr</w:t>
-      </w:r>
+        <w:t>ldaa</w:t>
+      </w:r>
+      <w:proofErr w:type="spellEnd"/>
+      <w:r>
+        <w:t xml:space="preserve"> #10 //</w:t>
+      </w:r>
+      <w:r>
+        <w:t>Загружаем в регистр А значение 10</w:t>
+      </w:r>
+    </w:p>
+    <w:p>
+      <w:pPr>
+        <w:pStyle w:val="a3"/>
+        <w:spacing w:before="182" w:line="257" w:lineRule="auto"/>
+      </w:pPr>
+      <w:proofErr w:type="spellStart"/>
       <w:r>
         <w:rPr>
           <w:lang w:val="en-US"/>
         </w:rPr>
-        <w:t>b</w:t>
+        <w:t>psha</w:t>
       </w:r>
       <w:proofErr w:type="spellEnd"/>
       <w:r>
-        <w:t xml:space="preserve"> // </w:t>
-      </w:r>
-      <w:r>
-        <w:t xml:space="preserve">Очищаем значение регистра </w:t>
-      </w:r>
+        <w:t xml:space="preserve"> //</w:t>
+      </w:r>
+      <w:r>
+        <w:t xml:space="preserve">Переносим значение регистра А </w:t>
+      </w:r>
+      <w:proofErr w:type="spellStart"/>
+      <w:r>
+        <w:t>стэк</w:t>
+      </w:r>
+      <w:proofErr w:type="spellEnd"/>
+    </w:p>
+    <w:p>
+      <w:pPr>
+        <w:pStyle w:val="a3"/>
+        <w:spacing w:before="182" w:line="257" w:lineRule="auto"/>
+      </w:pPr>
+      <w:proofErr w:type="spellStart"/>
       <w:r>
         <w:rPr>
           <w:lang w:val="en-US"/>
         </w:rPr>
+        <w:t>pulb</w:t>
+      </w:r>
+      <w:proofErr w:type="spellEnd"/>
+      <w:r>
+        <w:t xml:space="preserve"> //</w:t>
+      </w:r>
+      <w:r>
+        <w:t xml:space="preserve">Возвращаем значение «головы» </w:t>
+      </w:r>
+      <w:proofErr w:type="spellStart"/>
+      <w:r>
+        <w:t>стэка</w:t>
+      </w:r>
+      <w:proofErr w:type="spellEnd"/>
+      <w:r>
+        <w:t xml:space="preserve"> в регистр </w:t>
+      </w:r>
+      <w:r>
+        <w:rPr>
+          <w:lang w:val="en-US"/>
+        </w:rPr>
         <w:t>B</w:t>
       </w:r>
     </w:p>
@@ -664,56 +734,12 @@
         <w:pStyle w:val="a3"/>
         <w:spacing w:before="182" w:line="257" w:lineRule="auto"/>
       </w:pPr>
-      <w:proofErr w:type="spellStart"/>
-      <w:r>
-        <w:rPr>
-          <w:lang w:val="en-US"/>
-        </w:rPr>
-        <w:t>ldaa</w:t>
-      </w:r>
-      <w:proofErr w:type="spellEnd"/>
-      <w:r>
-        <w:t xml:space="preserve"> #10 //</w:t>
-      </w:r>
-      <w:r>
-        <w:t>Загружаем в регистр А значение 10</w:t>
-      </w:r>
-    </w:p>
-    <w:p>
-      <w:pPr>
-        <w:pStyle w:val="a3"/>
-        <w:spacing w:before="182" w:line="257" w:lineRule="auto"/>
-        <w:rPr>
-          <w:lang w:val="en-US"/>
-        </w:rPr>
-      </w:pPr>
-      <w:r>
-        <w:rPr>
-          <w:lang w:val="en-US"/>
-        </w:rPr>
-        <w:t>tab</w:t>
-      </w:r>
-      <w:r>
-        <w:t xml:space="preserve"> //</w:t>
-      </w:r>
-      <w:r>
-        <w:t xml:space="preserve">Переносим значение регистра А в регистр </w:t>
-      </w:r>
-      <w:r>
-        <w:rPr>
-          <w:lang w:val="en-US"/>
-        </w:rPr>
-        <w:t>B</w:t>
-      </w:r>
-    </w:p>
-    <w:p>
-      <w:pPr>
-        <w:pStyle w:val="a3"/>
-        <w:spacing w:before="182" w:line="257" w:lineRule="auto"/>
-      </w:pPr>
-      <w:r>
+      <w:r>
+        <w:rPr>
+          <w:noProof/>
+        </w:rPr>
         <w:drawing>
-          <wp:anchor distT="0" distB="0" distL="114300" distR="114300" simplePos="0" relativeHeight="251658240" behindDoc="1" locked="0" layoutInCell="1" allowOverlap="1" wp14:anchorId="04614CF1" wp14:editId="13D8D6D9">
+          <wp:anchor distT="0" distB="0" distL="114300" distR="114300" simplePos="0" relativeHeight="251658240" behindDoc="1" locked="0" layoutInCell="1" allowOverlap="1" wp14:anchorId="04614CF1" wp14:editId="1F284805">
             <wp:simplePos x="0" y="0"/>
             <wp:positionH relativeFrom="column">
               <wp:posOffset>3025140</wp:posOffset>
@@ -814,19 +840,30 @@
         <w:spacing w:before="182" w:line="256" w:lineRule="auto"/>
       </w:pPr>
       <w:r>
+        <w:rPr>
+          <w:noProof/>
+        </w:rPr>
         <w:drawing>
-          <wp:anchor distT="0" distB="0" distL="114300" distR="114300" simplePos="0" relativeHeight="251659264" behindDoc="1" locked="0" layoutInCell="1" allowOverlap="1" wp14:anchorId="17A07584" wp14:editId="2B2CC080">
+          <wp:anchor distT="0" distB="0" distL="114300" distR="114300" simplePos="0" relativeHeight="251659264" behindDoc="0" locked="0" layoutInCell="1" allowOverlap="1" wp14:anchorId="38E24779" wp14:editId="74770E3F">
             <wp:simplePos x="0" y="0"/>
             <wp:positionH relativeFrom="column">
-              <wp:posOffset>3215640</wp:posOffset>
+              <wp:posOffset>3453765</wp:posOffset>
             </wp:positionH>
             <wp:positionV relativeFrom="paragraph">
-              <wp:posOffset>128270</wp:posOffset>
+              <wp:posOffset>124460</wp:posOffset>
             </wp:positionV>
-            <wp:extent cx="1276350" cy="1857375"/>
-            <wp:effectExtent l="0" t="0" r="0" b="9525"/>
-            <wp:wrapNone/>
-            <wp:docPr id="2" name="Рисунок 2"/>
+            <wp:extent cx="1209675" cy="1704975"/>
+            <wp:effectExtent l="0" t="0" r="9525" b="9525"/>
+            <wp:wrapThrough wrapText="bothSides">
+              <wp:wrapPolygon edited="0">
+                <wp:start x="0" y="0"/>
+                <wp:lineTo x="0" y="21479"/>
+                <wp:lineTo x="21430" y="21479"/>
+                <wp:lineTo x="21430" y="0"/>
+                <wp:lineTo x="0" y="0"/>
+              </wp:wrapPolygon>
+            </wp:wrapThrough>
+            <wp:docPr id="3" name="Рисунок 3"/>
             <wp:cNvGraphicFramePr>
               <a:graphicFrameLocks xmlns:a="http://schemas.openxmlformats.org/drawingml/2006/main" noChangeAspect="1"/>
             </wp:cNvGraphicFramePr>
@@ -852,7 +889,7 @@
                   <pic:spPr>
                     <a:xfrm>
                       <a:off x="0" y="0"/>
-                      <a:ext cx="1276350" cy="1857375"/>
+                      <a:ext cx="1209675" cy="1704975"/>
                     </a:xfrm>
                     <a:prstGeom prst="rect">
                       <a:avLst/>
@@ -861,6 +898,12 @@
                 </pic:pic>
               </a:graphicData>
             </a:graphic>
+            <wp14:sizeRelH relativeFrom="margin">
+              <wp14:pctWidth>0</wp14:pctWidth>
+            </wp14:sizeRelH>
+            <wp14:sizeRelV relativeFrom="margin">
+              <wp14:pctHeight>0</wp14:pctHeight>
+            </wp14:sizeRelV>
           </wp:anchor>
         </w:drawing>
       </w:r>
@@ -876,23 +919,14 @@
         <w:pStyle w:val="a3"/>
         <w:spacing w:before="182" w:line="257" w:lineRule="auto"/>
       </w:pPr>
-    </w:p>
-    <w:p>
-      <w:pPr>
-        <w:pStyle w:val="a3"/>
-        <w:spacing w:before="182" w:line="257" w:lineRule="auto"/>
-      </w:pPr>
-      <w:r>
-        <w:t xml:space="preserve">Регистры </w:t>
-      </w:r>
-      <w:r>
-        <w:t>после</w:t>
-      </w:r>
-      <w:r>
-        <w:t xml:space="preserve"> выполнения программ</w:t>
-      </w:r>
-      <w:r>
-        <w:t>ы:</w:t>
+      <w:r>
+        <w:t>Регистры после выполнения программы:</w:t>
+      </w:r>
+      <w:r>
+        <w:rPr>
+          <w:noProof/>
+        </w:rPr>
+        <w:t xml:space="preserve"> </w:t>
       </w:r>
     </w:p>
     <w:p>

</xml_diff>